<commit_message>
Add of work breakdown and modification of functional test
</commit_message>
<xml_diff>
--- a/docs/Test-Case.docx
+++ b/docs/Test-Case.docx
@@ -16,6 +16,20 @@
         </w:rPr>
         <w:t>Test Case</w:t>
       </w:r>
+      <w:r>
+        <w:rPr>
+          <w:u w:val="single"/>
+        </w:rPr>
+        <w:t>s</w:t>
+      </w:r>
+    </w:p>
+    <w:p>
+      <w:pPr>
+        <w:pStyle w:val="Heading1"/>
+      </w:pPr>
+      <w:r>
+        <w:t>Form Function</w:t>
+      </w:r>
     </w:p>
     <w:p/>
     <w:p>
@@ -27,7 +41,15 @@
         </w:numPr>
       </w:pPr>
       <w:r>
-        <w:t>Navigate to localhost/wamp in a browser</w:t>
+        <w:t>Navigate to localhost/</w:t>
+      </w:r>
+      <w:proofErr w:type="spellStart"/>
+      <w:r>
+        <w:t>wamp</w:t>
+      </w:r>
+      <w:proofErr w:type="spellEnd"/>
+      <w:r>
+        <w:t xml:space="preserve"> in a browser</w:t>
       </w:r>
     </w:p>
     <w:p>
@@ -77,9 +99,13 @@
     </w:p>
     <w:p>
       <w:pPr>
-        <w:pStyle w:val="ListParagraph"/>
-      </w:pPr>
-    </w:p>
+        <w:pStyle w:val="Heading1"/>
+      </w:pPr>
+      <w:r>
+        <w:t>Adding a Task</w:t>
+      </w:r>
+    </w:p>
+    <w:p/>
     <w:p>
       <w:pPr>
         <w:pStyle w:val="ListParagraph"/>
@@ -182,7 +208,23 @@
         </w:numPr>
       </w:pPr>
       <w:r>
-        <w:t>Open a new tab and open phpmyadmin, login in and open todo database, items table</w:t>
+        <w:t xml:space="preserve">Open a new tab and open </w:t>
+      </w:r>
+      <w:proofErr w:type="spellStart"/>
+      <w:r>
+        <w:t>phpmyadmin</w:t>
+      </w:r>
+      <w:proofErr w:type="spellEnd"/>
+      <w:r>
+        <w:t xml:space="preserve">, login in and open </w:t>
+      </w:r>
+      <w:proofErr w:type="spellStart"/>
+      <w:r>
+        <w:t>todo</w:t>
+      </w:r>
+      <w:proofErr w:type="spellEnd"/>
+      <w:r>
+        <w:t xml:space="preserve"> database, items table</w:t>
       </w:r>
     </w:p>
     <w:p>
@@ -284,24 +326,256 @@
         </w:numPr>
       </w:pPr>
       <w:r>
-        <w:t>Click an existing item on the list</w:t>
-      </w:r>
-    </w:p>
-    <w:p>
-      <w:pPr>
-        <w:pStyle w:val="ListParagraph"/>
+        <w:t>Try adding multiple tasks</w:t>
+      </w:r>
+    </w:p>
+    <w:p>
+      <w:pPr>
+        <w:pStyle w:val="ListParagraph"/>
+      </w:pPr>
+      <w:r>
         <w:rPr>
           <w:b/>
         </w:rPr>
+        <w:t xml:space="preserve">Expected: </w:t>
+      </w:r>
+      <w:r>
+        <w:t>The tasks are added in the same manner as step 7</w:t>
+      </w:r>
+    </w:p>
+    <w:p>
+      <w:pPr>
+        <w:pStyle w:val="Heading1"/>
+      </w:pPr>
+      <w:r>
+        <w:t>Marking a Task Done</w:t>
+      </w:r>
+    </w:p>
+    <w:p/>
+    <w:p>
+      <w:pPr>
+        <w:pStyle w:val="ListParagraph"/>
+        <w:numPr>
+          <w:ilvl w:val="0"/>
+          <w:numId w:val="1"/>
+        </w:numPr>
+      </w:pPr>
+      <w:r>
+        <w:t>Hover the mouse over</w:t>
+      </w:r>
+      <w:r>
+        <w:t xml:space="preserve"> an existing item on the list</w:t>
+      </w:r>
+    </w:p>
+    <w:p>
+      <w:pPr>
+        <w:pStyle w:val="ListParagraph"/>
       </w:pPr>
       <w:r>
         <w:rPr>
           <w:b/>
         </w:rPr>
+        <w:lastRenderedPageBreak/>
         <w:t xml:space="preserve">Expected: </w:t>
+      </w:r>
+      <w:r>
+        <w:t>The background color changes to white, and the mouse indicator becomes a pointer indicating the item is clickable</w:t>
+      </w:r>
+    </w:p>
+    <w:p>
+      <w:pPr>
+        <w:pStyle w:val="ListParagraph"/>
+      </w:pPr>
+    </w:p>
+    <w:p>
+      <w:pPr>
+        <w:pStyle w:val="ListParagraph"/>
+        <w:numPr>
+          <w:ilvl w:val="0"/>
+          <w:numId w:val="1"/>
+        </w:numPr>
+      </w:pPr>
+      <w:r>
+        <w:t>Left click on an item in the list</w:t>
+      </w:r>
+    </w:p>
+    <w:p>
+      <w:pPr>
+        <w:pStyle w:val="ListParagraph"/>
+      </w:pPr>
+      <w:r>
+        <w:rPr>
+          <w:b/>
+        </w:rPr>
+        <w:t xml:space="preserve">Expected: </w:t>
+      </w:r>
+      <w:r>
+        <w:t xml:space="preserve">The item is moved to the bottom of the list below the input and below a horizontal line, the text and field have a lighter opacity, the text has a strike through, a message appears indicating the count of items marked done. Checking the items table in </w:t>
+      </w:r>
+      <w:proofErr w:type="spellStart"/>
+      <w:r>
+        <w:t>phpmyadmin</w:t>
+      </w:r>
+      <w:proofErr w:type="spellEnd"/>
+      <w:r>
+        <w:t xml:space="preserve"> shows that record has done = 1</w:t>
+      </w:r>
+    </w:p>
+    <w:p>
+      <w:pPr>
+        <w:pStyle w:val="ListParagraph"/>
+      </w:pPr>
+    </w:p>
+    <w:p>
+      <w:pPr>
+        <w:pStyle w:val="ListParagraph"/>
+        <w:numPr>
+          <w:ilvl w:val="0"/>
+          <w:numId w:val="1"/>
+        </w:numPr>
+      </w:pPr>
+      <w:r>
+        <w:t>Try marking multiple things done</w:t>
+      </w:r>
+    </w:p>
+    <w:p>
+      <w:pPr>
+        <w:pStyle w:val="ListParagraph"/>
+      </w:pPr>
+      <w:r>
+        <w:rPr>
+          <w:b/>
+        </w:rPr>
+        <w:t xml:space="preserve">Expected: </w:t>
+      </w:r>
+      <w:r>
+        <w:t>Things are marked and have the same behavior as in step 11</w:t>
+      </w:r>
+    </w:p>
+    <w:p>
+      <w:pPr>
+        <w:pStyle w:val="ListParagraph"/>
+      </w:pPr>
+    </w:p>
+    <w:p>
+      <w:pPr>
+        <w:pStyle w:val="Heading1"/>
+      </w:pPr>
+      <w:r>
+        <w:t>Deleting a Task</w:t>
+      </w:r>
+    </w:p>
+    <w:p/>
+    <w:p>
+      <w:pPr>
+        <w:pStyle w:val="ListParagraph"/>
+        <w:numPr>
+          <w:ilvl w:val="0"/>
+          <w:numId w:val="1"/>
+        </w:numPr>
+      </w:pPr>
+      <w:r>
+        <w:t>Hover an item in the marked done</w:t>
+      </w:r>
+    </w:p>
+    <w:p>
+      <w:pPr>
+        <w:pStyle w:val="ListParagraph"/>
+      </w:pPr>
+      <w:r>
+        <w:rPr>
+          <w:b/>
+        </w:rPr>
+        <w:t xml:space="preserve">Expected: </w:t>
+      </w:r>
+      <w:r>
+        <w:t>The items have the same hover behavior as the above list but at a lighter opacity</w:t>
+      </w:r>
+    </w:p>
+    <w:p>
+      <w:pPr>
+        <w:pStyle w:val="ListParagraph"/>
+      </w:pPr>
+    </w:p>
+    <w:p>
+      <w:pPr>
+        <w:pStyle w:val="ListParagraph"/>
+        <w:numPr>
+          <w:ilvl w:val="0"/>
+          <w:numId w:val="1"/>
+        </w:numPr>
+      </w:pPr>
+      <w:r>
+        <w:t>Click an item in the marked done</w:t>
+      </w:r>
+    </w:p>
+    <w:p>
+      <w:pPr>
+        <w:pStyle w:val="ListParagraph"/>
+      </w:pPr>
+      <w:r>
+        <w:rPr>
+          <w:b/>
+        </w:rPr>
+        <w:t xml:space="preserve">Expected: </w:t>
+      </w:r>
+      <w:r>
+        <w:t xml:space="preserve">The item, is faded out, the display message changes as the count drops, it disappears if there is nothing in the list. Checking the items table in </w:t>
+      </w:r>
+      <w:proofErr w:type="spellStart"/>
+      <w:r>
+        <w:t>phpmyadmin</w:t>
+      </w:r>
+      <w:proofErr w:type="spellEnd"/>
+      <w:r>
+        <w:t xml:space="preserve"> reflects that the record has been deleted</w:t>
+      </w:r>
+    </w:p>
+    <w:p>
+      <w:pPr>
+        <w:pStyle w:val="ListParagraph"/>
+      </w:pPr>
+    </w:p>
+    <w:p>
+      <w:pPr>
+        <w:pStyle w:val="ListParagraph"/>
+        <w:numPr>
+          <w:ilvl w:val="0"/>
+          <w:numId w:val="1"/>
+        </w:numPr>
+      </w:pPr>
+      <w:r>
+        <w:t>Try deleting multiple things</w:t>
+      </w:r>
+    </w:p>
+    <w:p>
+      <w:pPr>
+        <w:pStyle w:val="ListParagraph"/>
+      </w:pPr>
+      <w:r>
+        <w:rPr>
+          <w:b/>
+        </w:rPr>
+        <w:t xml:space="preserve">Expected: </w:t>
+      </w:r>
+      <w:r>
+        <w:t>The behavior as defined in st</w:t>
       </w:r>
       <w:bookmarkStart w:id="0" w:name="_GoBack"/>
       <w:bookmarkEnd w:id="0"/>
+      <w:r>
+        <w:t>ep 14 is consistent</w:t>
+      </w:r>
+    </w:p>
+    <w:p>
+      <w:pPr>
+        <w:pStyle w:val="ListParagraph"/>
+      </w:pPr>
+    </w:p>
+    <w:p>
+      <w:pPr>
+        <w:pStyle w:val="ListParagraph"/>
+      </w:pPr>
     </w:p>
     <w:p>
       <w:pPr>
@@ -323,7 +597,7 @@
   <w:abstractNum w:abstractNumId="0" w15:restartNumberingAfterBreak="0">
     <w:nsid w:val="742A3B33"/>
     <w:multiLevelType w:val="hybridMultilevel"/>
-    <w:tmpl w:val="7EEA7CA2"/>
+    <w:tmpl w:val="D85E334C"/>
     <w:lvl w:ilvl="0" w:tplc="0409000F">
       <w:start w:val="1"/>
       <w:numFmt w:val="decimal"/>
@@ -809,6 +1083,27 @@
     <w:name w:val="Normal"/>
     <w:qFormat/>
   </w:style>
+  <w:style w:type="paragraph" w:styleId="Heading1">
+    <w:name w:val="heading 1"/>
+    <w:basedOn w:val="Normal"/>
+    <w:next w:val="Normal"/>
+    <w:link w:val="Heading1Char"/>
+    <w:uiPriority w:val="9"/>
+    <w:qFormat/>
+    <w:rsid w:val="00110308"/>
+    <w:pPr>
+      <w:keepNext/>
+      <w:keepLines/>
+      <w:spacing w:before="240" w:after="0"/>
+      <w:outlineLvl w:val="0"/>
+    </w:pPr>
+    <w:rPr>
+      <w:rFonts w:asciiTheme="majorHAnsi" w:eastAsiaTheme="majorEastAsia" w:hAnsiTheme="majorHAnsi" w:cstheme="majorBidi"/>
+      <w:color w:val="2F5496" w:themeColor="accent1" w:themeShade="BF"/>
+      <w:sz w:val="32"/>
+      <w:szCs w:val="32"/>
+    </w:rPr>
+  </w:style>
   <w:style w:type="character" w:default="1" w:styleId="DefaultParagraphFont">
     <w:name w:val="Default Paragraph Font"/>
     <w:uiPriority w:val="1"/>
@@ -880,6 +1175,19 @@
       <w:ind w:left="720"/>
       <w:contextualSpacing/>
     </w:pPr>
+  </w:style>
+  <w:style w:type="character" w:customStyle="1" w:styleId="Heading1Char">
+    <w:name w:val="Heading 1 Char"/>
+    <w:basedOn w:val="DefaultParagraphFont"/>
+    <w:link w:val="Heading1"/>
+    <w:uiPriority w:val="9"/>
+    <w:rsid w:val="00110308"/>
+    <w:rPr>
+      <w:rFonts w:asciiTheme="majorHAnsi" w:eastAsiaTheme="majorEastAsia" w:hAnsiTheme="majorHAnsi" w:cstheme="majorBidi"/>
+      <w:color w:val="2F5496" w:themeColor="accent1" w:themeShade="BF"/>
+      <w:sz w:val="32"/>
+      <w:szCs w:val="32"/>
+    </w:rPr>
   </w:style>
 </w:styles>
 </file>

</xml_diff>